<commit_message>
Part 4 Commit 2 - Updating supplementary material and Read Me files
</commit_message>
<xml_diff>
--- a/products/manuscript/supplement/Supplementary-Material.docx
+++ b/products/manuscript/supplement/Supplementary-Material.docx
@@ -112,22 +112,13 @@
         <w:t xml:space="preserve">2022</w:t>
       </w:r>
     </w:p>
-    <w:bookmarkStart w:id="21" w:name="supplemental-information"/>
+    <w:bookmarkStart w:id="20" w:name="table-of-contents"/>
     <w:p>
       <w:pPr>
         <w:pStyle w:val="Heading1"/>
       </w:pPr>
       <w:r>
-        <w:t xml:space="preserve">1. Supplemental Information</w:t>
-      </w:r>
-    </w:p>
-    <w:bookmarkStart w:id="20" w:name="table-of-contents"/>
-    <w:p>
-      <w:pPr>
-        <w:pStyle w:val="Heading2"/>
-      </w:pPr>
-      <w:r>
-        <w:t xml:space="preserve">1.1 Table of contents</w:t>
+        <w:t xml:space="preserve">Table of contents</w:t>
       </w:r>
     </w:p>
     <w:p>
@@ -139,7 +130,7 @@
         </w:numPr>
       </w:pPr>
       <w:r>
-        <w:t xml:space="preserve">Code and file information</w:t>
+        <w:t xml:space="preserve">Project structure and content</w:t>
       </w:r>
     </w:p>
     <w:p>
@@ -154,31 +145,467 @@
         <w:t xml:space="preserve">Country characteristic details</w:t>
       </w:r>
     </w:p>
+    <w:p>
+      <w:pPr>
+        <w:pStyle w:val="Compact"/>
+        <w:numPr>
+          <w:ilvl w:val="0"/>
+          <w:numId w:val="1001"/>
+        </w:numPr>
+      </w:pPr>
+      <w:r>
+        <w:t xml:space="preserve">Additional analyses</w:t>
+      </w:r>
+    </w:p>
     <w:bookmarkEnd w:id="20"/>
+    <w:bookmarkStart w:id="22" w:name="project-structure-and-content"/>
+    <w:p>
+      <w:pPr>
+        <w:pStyle w:val="Heading1"/>
+      </w:pPr>
+      <w:r>
+        <w:t xml:space="preserve">Project structure and content</w:t>
+      </w:r>
+    </w:p>
+    <w:p>
+      <w:pPr>
+        <w:pStyle w:val="FirstParagraph"/>
+      </w:pPr>
+      <w:r>
+        <w:t xml:space="preserve">This project follows the following folder structure. See the</w:t>
+      </w:r>
+      <w:r>
+        <w:t xml:space="preserve"> </w:t>
+      </w:r>
+      <w:r>
+        <w:rPr>
+          <w:rStyle w:val="VerbatimChar"/>
+        </w:rPr>
+        <w:t xml:space="preserve">readme</w:t>
+      </w:r>
+      <w:r>
+        <w:t xml:space="preserve"> </w:t>
+      </w:r>
+      <w:r>
+        <w:t xml:space="preserve">files in each folder for more details.</w:t>
+      </w:r>
+    </w:p>
+    <w:p>
+      <w:pPr>
+        <w:numPr>
+          <w:ilvl w:val="0"/>
+          <w:numId w:val="1002"/>
+        </w:numPr>
+      </w:pPr>
+      <w:r>
+        <w:t xml:space="preserve">The</w:t>
+      </w:r>
+      <w:r>
+        <w:t xml:space="preserve"> </w:t>
+      </w:r>
+      <w:r>
+        <w:rPr>
+          <w:rStyle w:val="VerbatimChar"/>
+        </w:rPr>
+        <w:t xml:space="preserve">assets</w:t>
+      </w:r>
+      <w:r>
+        <w:t xml:space="preserve"> </w:t>
+      </w:r>
+      <w:r>
+        <w:t xml:space="preserve">folder is a place holder for any files that do not belong in the data, code, results, or products folders. These items are not generated by code.</w:t>
+      </w:r>
+    </w:p>
+    <w:p>
+      <w:pPr>
+        <w:numPr>
+          <w:ilvl w:val="0"/>
+          <w:numId w:val="1002"/>
+        </w:numPr>
+      </w:pPr>
+      <w:r>
+        <w:t xml:space="preserve">The</w:t>
+      </w:r>
+      <w:r>
+        <w:t xml:space="preserve"> </w:t>
+      </w:r>
+      <w:r>
+        <w:rPr>
+          <w:rStyle w:val="VerbatimChar"/>
+        </w:rPr>
+        <w:t xml:space="preserve">code</w:t>
+      </w:r>
+      <w:r>
+        <w:t xml:space="preserve"> </w:t>
+      </w:r>
+      <w:r>
+        <w:t xml:space="preserve">folder contains all coding files required for the project. This folder includes 3 sub-folders that do different parts of an analysis:</w:t>
+      </w:r>
+      <w:r>
+        <w:t xml:space="preserve"> </w:t>
+      </w:r>
+      <w:r>
+        <w:t xml:space="preserve">exploratory data analysis (EDA), processing, and analysis. See the readme files in those folders for details.</w:t>
+      </w:r>
+    </w:p>
+    <w:p>
+      <w:pPr>
+        <w:numPr>
+          <w:ilvl w:val="0"/>
+          <w:numId w:val="1002"/>
+        </w:numPr>
+      </w:pPr>
+      <w:r>
+        <w:t xml:space="preserve">The</w:t>
+      </w:r>
+      <w:r>
+        <w:t xml:space="preserve"> </w:t>
+      </w:r>
+      <w:r>
+        <w:rPr>
+          <w:rStyle w:val="VerbatimChar"/>
+        </w:rPr>
+        <w:t xml:space="preserve">data</w:t>
+      </w:r>
+      <w:r>
+        <w:t xml:space="preserve"> </w:t>
+      </w:r>
+      <w:r>
+        <w:t xml:space="preserve">folder contains all data files required for the project. There are 2 sub-folders, raw-data contains raw data files</w:t>
+      </w:r>
+      <w:r>
+        <w:t xml:space="preserve"> </w:t>
+      </w:r>
+      <w:r>
+        <w:t xml:space="preserve">downloaded from their online sourcesand processed-data which contains the cleaned and edited data sets, including a final</w:t>
+      </w:r>
+      <w:r>
+        <w:t xml:space="preserve"> </w:t>
+      </w:r>
+      <w:r>
+        <w:t xml:space="preserve">merged project dataset (project_data.rds). All files are saved as .rds files.</w:t>
+      </w:r>
+    </w:p>
+    <w:p>
+      <w:pPr>
+        <w:numPr>
+          <w:ilvl w:val="0"/>
+          <w:numId w:val="1002"/>
+        </w:numPr>
+      </w:pPr>
+      <w:r>
+        <w:t xml:space="preserve">The</w:t>
+      </w:r>
+      <w:r>
+        <w:t xml:space="preserve"> </w:t>
+      </w:r>
+      <w:r>
+        <w:rPr>
+          <w:rStyle w:val="VerbatimChar"/>
+        </w:rPr>
+        <w:t xml:space="preserve">products</w:t>
+      </w:r>
+      <w:r>
+        <w:t xml:space="preserve"> </w:t>
+      </w:r>
+      <w:r>
+        <w:t xml:space="preserve">folder contains a subfolder for the manuscript,</w:t>
+      </w:r>
+    </w:p>
+    <w:p>
+      <w:pPr>
+        <w:pStyle w:val="Compact"/>
+        <w:numPr>
+          <w:ilvl w:val="1"/>
+          <w:numId w:val="1003"/>
+        </w:numPr>
+      </w:pPr>
+      <w:r>
+        <w:t xml:space="preserve">The</w:t>
+      </w:r>
+      <w:r>
+        <w:t xml:space="preserve"> </w:t>
+      </w:r>
+      <w:r>
+        <w:rPr>
+          <w:rStyle w:val="VerbatimChar"/>
+        </w:rPr>
+        <w:t xml:space="preserve">manuscript</w:t>
+      </w:r>
+      <w:r>
+        <w:t xml:space="preserve"> </w:t>
+      </w:r>
+      <w:r>
+        <w:t xml:space="preserve">subfolder contains a sub-folder for a supplementary material file.</w:t>
+      </w:r>
+    </w:p>
+    <w:p>
+      <w:pPr>
+        <w:numPr>
+          <w:ilvl w:val="0"/>
+          <w:numId w:val="1002"/>
+        </w:numPr>
+      </w:pPr>
+      <w:r>
+        <w:t xml:space="preserve">The</w:t>
+      </w:r>
+      <w:r>
+        <w:t xml:space="preserve"> </w:t>
+      </w:r>
+      <w:r>
+        <w:rPr>
+          <w:rStyle w:val="VerbatimChar"/>
+        </w:rPr>
+        <w:t xml:space="preserve">results</w:t>
+      </w:r>
+      <w:r>
+        <w:t xml:space="preserve"> </w:t>
+      </w:r>
+      <w:r>
+        <w:t xml:space="preserve">folder contains automatically/code generated output. This includes subfolders for figures and tables.</w:t>
+      </w:r>
+      <w:r>
+        <w:t xml:space="preserve"> </w:t>
+      </w:r>
+      <w:r>
+        <w:t xml:space="preserve">All figures are saved as .png files. Most tables are saved as .png and .rds files. Rds files can be used to reference specific</w:t>
+      </w:r>
+      <w:r>
+        <w:t xml:space="preserve"> </w:t>
+      </w:r>
+      <w:r>
+        <w:t xml:space="preserve">values, while the png files will be displayed in the body of the manuscript since Quarto is currently unable to knit tables to</w:t>
+      </w:r>
+      <w:r>
+        <w:t xml:space="preserve"> </w:t>
+      </w:r>
+      <w:r>
+        <w:t xml:space="preserve">Word. All content in these folders are automatically generated by code.</w:t>
+      </w:r>
+    </w:p>
+    <w:p>
+      <w:pPr>
+        <w:numPr>
+          <w:ilvl w:val="0"/>
+          <w:numId w:val="1002"/>
+        </w:numPr>
+      </w:pPr>
+      <w:r>
+        <w:t xml:space="preserve">There are multiple special files in the repo.</w:t>
+      </w:r>
+    </w:p>
+    <w:p>
+      <w:pPr>
+        <w:pStyle w:val="Compact"/>
+        <w:numPr>
+          <w:ilvl w:val="1"/>
+          <w:numId w:val="1004"/>
+        </w:numPr>
+      </w:pPr>
+      <w:r>
+        <w:rPr>
+          <w:rStyle w:val="VerbatimChar"/>
+        </w:rPr>
+        <w:t xml:space="preserve">readme.md</w:t>
+      </w:r>
+      <w:r>
+        <w:t xml:space="preserve">: this file contains instructions or details about the folder it</w:t>
+      </w:r>
+      <w:r>
+        <w:t xml:space="preserve"> </w:t>
+      </w:r>
+      <w:r>
+        <w:t xml:space="preserve">is located in. You are reading the project-level</w:t>
+      </w:r>
+      <w:r>
+        <w:t xml:space="preserve"> </w:t>
+      </w:r>
+      <w:r>
+        <w:rPr>
+          <w:rStyle w:val="VerbatimChar"/>
+        </w:rPr>
+        <w:t xml:space="preserve">README.md</w:t>
+      </w:r>
+      <w:r>
+        <w:t xml:space="preserve"> </w:t>
+      </w:r>
+      <w:r>
+        <w:t xml:space="preserve">file right now. There is a</w:t>
+      </w:r>
+      <w:r>
+        <w:t xml:space="preserve"> </w:t>
+      </w:r>
+      <w:r>
+        <w:rPr>
+          <w:rStyle w:val="VerbatimChar"/>
+        </w:rPr>
+        <w:t xml:space="preserve">readme</w:t>
+      </w:r>
+      <w:r>
+        <w:t xml:space="preserve"> </w:t>
+      </w:r>
+      <w:r>
+        <w:t xml:space="preserve">in almost every folder.</w:t>
+      </w:r>
+    </w:p>
+    <w:p>
+      <w:pPr>
+        <w:pStyle w:val="Compact"/>
+        <w:numPr>
+          <w:ilvl w:val="1"/>
+          <w:numId w:val="1004"/>
+        </w:numPr>
+      </w:pPr>
+      <w:r>
+        <w:rPr>
+          <w:rStyle w:val="VerbatimChar"/>
+        </w:rPr>
+        <w:t xml:space="preserve">data-analysis-template.Rproj</w:t>
+      </w:r>
+      <w:r>
+        <w:t xml:space="preserve"> </w:t>
+      </w:r>
+      <w:r>
+        <w:t xml:space="preserve">is a file that tells RStudio that this is the main folder for a project.</w:t>
+      </w:r>
+    </w:p>
+    <w:p>
+      <w:pPr>
+        <w:pStyle w:val="Compact"/>
+        <w:numPr>
+          <w:ilvl w:val="1"/>
+          <w:numId w:val="1004"/>
+        </w:numPr>
+      </w:pPr>
+      <w:r>
+        <w:t xml:space="preserve">a few</w:t>
+      </w:r>
+      <w:r>
+        <w:t xml:space="preserve"> </w:t>
+      </w:r>
+      <w:r>
+        <w:t xml:space="preserve">“</w:t>
+      </w:r>
+      <w:r>
+        <w:t xml:space="preserve">hidden</w:t>
+      </w:r>
+      <w:r>
+        <w:t xml:space="preserve">”</w:t>
+      </w:r>
+      <w:r>
+        <w:t xml:space="preserve"> </w:t>
+      </w:r>
+      <w:r>
+        <w:t xml:space="preserve">files and folders (they start with a</w:t>
+      </w:r>
+      <w:r>
+        <w:t xml:space="preserve"> </w:t>
+      </w:r>
+      <w:r>
+        <w:rPr>
+          <w:rStyle w:val="VerbatimChar"/>
+        </w:rPr>
+        <w:t xml:space="preserve">.</w:t>
+      </w:r>
+      <w:r>
+        <w:t xml:space="preserve"> </w:t>
+      </w:r>
+      <w:r>
+        <w:t xml:space="preserve">and depending on how your OS is configured, you might not see them). Those are for R/RStudio and Git/GitHub and you can ignore them.</w:t>
+      </w:r>
+    </w:p>
+    <w:bookmarkStart w:id="21" w:name="steps-for-reproducing-the-project"/>
+    <w:p>
+      <w:pPr>
+        <w:pStyle w:val="Heading2"/>
+      </w:pPr>
+      <w:r>
+        <w:t xml:space="preserve">Steps for reproducing the project</w:t>
+      </w:r>
+    </w:p>
+    <w:p>
+      <w:pPr>
+        <w:pStyle w:val="FirstParagraph"/>
+      </w:pPr>
+      <w:r>
+        <w:t xml:space="preserve">To fully reproduce all steps of the project, the code should be run in the following order:</w:t>
+      </w:r>
+    </w:p>
+    <w:p>
+      <w:pPr>
+        <w:pStyle w:val="Compact"/>
+        <w:numPr>
+          <w:ilvl w:val="0"/>
+          <w:numId w:val="1005"/>
+        </w:numPr>
+      </w:pPr>
+      <w:r>
+        <w:t xml:space="preserve">processing-code/processing-code.qmd</w:t>
+      </w:r>
+    </w:p>
+    <w:p>
+      <w:pPr>
+        <w:pStyle w:val="Compact"/>
+        <w:numPr>
+          <w:ilvl w:val="0"/>
+          <w:numId w:val="1005"/>
+        </w:numPr>
+      </w:pPr>
+      <w:r>
+        <w:t xml:space="preserve">eda-code/eda_for_manuscript.qmd</w:t>
+      </w:r>
+    </w:p>
+    <w:p>
+      <w:pPr>
+        <w:pStyle w:val="Compact"/>
+        <w:numPr>
+          <w:ilvl w:val="0"/>
+          <w:numId w:val="1005"/>
+        </w:numPr>
+      </w:pPr>
+      <w:r>
+        <w:t xml:space="preserve">analysis-code/statistical-analysis.R</w:t>
+      </w:r>
+    </w:p>
+    <w:p>
+      <w:pPr>
+        <w:pStyle w:val="Compact"/>
+        <w:numPr>
+          <w:ilvl w:val="0"/>
+          <w:numId w:val="1005"/>
+        </w:numPr>
+      </w:pPr>
+      <w:r>
+        <w:t xml:space="preserve">products/manuscript/Manuscript.qmd</w:t>
+      </w:r>
+    </w:p>
+    <w:p>
+      <w:pPr>
+        <w:pStyle w:val="Compact"/>
+        <w:numPr>
+          <w:ilvl w:val="0"/>
+          <w:numId w:val="1005"/>
+        </w:numPr>
+      </w:pPr>
+      <w:r>
+        <w:t xml:space="preserve">products/manuscript/supplement/Supplementary-Material.qmd</w:t>
+      </w:r>
+    </w:p>
+    <w:p>
+      <w:pPr>
+        <w:pStyle w:val="FirstParagraph"/>
+      </w:pPr>
+      <w:r>
+        <w:t xml:space="preserve">Note: Because all data, figures, and tables are saved in the relevant subfolders, the manuscript</w:t>
+      </w:r>
+      <w:r>
+        <w:t xml:space="preserve"> </w:t>
+      </w:r>
+      <w:r>
+        <w:t xml:space="preserve">can be produced by simply running the Manuscript.qmd file.</w:t>
+      </w:r>
+    </w:p>
     <w:bookmarkEnd w:id="21"/>
-    <w:bookmarkStart w:id="22" w:name="code-and-file-information"/>
-    <w:p>
-      <w:pPr>
-        <w:pStyle w:val="Heading1"/>
-      </w:pPr>
-      <w:r>
-        <w:t xml:space="preserve">2. Code and file information</w:t>
-      </w:r>
-    </w:p>
-    <w:p>
-      <w:pPr>
-        <w:pStyle w:val="FirstParagraph"/>
-      </w:pPr>
-      <w:r>
-        <w:t xml:space="preserve">Explain here what each code/file is and does, and in which order (if any) users need to run thing to reproduce everything.</w:t>
-      </w:r>
-      <w:r>
-        <w:t xml:space="preserve"> </w:t>
-      </w:r>
-      <w:r>
-        <w:t xml:space="preserve">Essentially, give a full set of instructions to re-generate everything.</w:t>
-      </w:r>
-    </w:p>
     <w:bookmarkEnd w:id="22"/>
     <w:bookmarkStart w:id="23" w:name="country-characteristic-details"/>
     <w:p>
@@ -186,7 +613,7 @@
         <w:pStyle w:val="Heading1"/>
       </w:pPr>
       <w:r>
-        <w:t xml:space="preserve">3. Country characteristic details</w:t>
+        <w:t xml:space="preserve">Country characteristic details</w:t>
       </w:r>
     </w:p>
     <w:p>
@@ -202,7 +629,7 @@
         <w:pStyle w:val="Compact"/>
         <w:numPr>
           <w:ilvl w:val="0"/>
-          <w:numId w:val="1002"/>
+          <w:numId w:val="1006"/>
         </w:numPr>
       </w:pPr>
       <w:r>
@@ -214,7 +641,7 @@
         <w:pStyle w:val="Compact"/>
         <w:numPr>
           <w:ilvl w:val="1"/>
-          <w:numId w:val="1003"/>
+          <w:numId w:val="1007"/>
         </w:numPr>
       </w:pPr>
       <w:r>
@@ -226,7 +653,7 @@
         <w:pStyle w:val="Compact"/>
         <w:numPr>
           <w:ilvl w:val="1"/>
-          <w:numId w:val="1003"/>
+          <w:numId w:val="1007"/>
         </w:numPr>
       </w:pPr>
       <w:r>
@@ -238,7 +665,7 @@
         <w:pStyle w:val="Compact"/>
         <w:numPr>
           <w:ilvl w:val="0"/>
-          <w:numId w:val="1002"/>
+          <w:numId w:val="1006"/>
         </w:numPr>
       </w:pPr>
       <w:r>
@@ -250,7 +677,7 @@
         <w:pStyle w:val="Compact"/>
         <w:numPr>
           <w:ilvl w:val="1"/>
-          <w:numId w:val="1004"/>
+          <w:numId w:val="1008"/>
         </w:numPr>
       </w:pPr>
       <w:r>
@@ -262,7 +689,7 @@
         <w:pStyle w:val="Compact"/>
         <w:numPr>
           <w:ilvl w:val="1"/>
-          <w:numId w:val="1004"/>
+          <w:numId w:val="1008"/>
         </w:numPr>
       </w:pPr>
       <w:r>
@@ -274,7 +701,7 @@
         <w:pStyle w:val="Compact"/>
         <w:numPr>
           <w:ilvl w:val="1"/>
-          <w:numId w:val="1004"/>
+          <w:numId w:val="1008"/>
         </w:numPr>
       </w:pPr>
       <w:r>
@@ -286,7 +713,7 @@
         <w:pStyle w:val="Compact"/>
         <w:numPr>
           <w:ilvl w:val="1"/>
-          <w:numId w:val="1004"/>
+          <w:numId w:val="1008"/>
         </w:numPr>
       </w:pPr>
       <w:r>
@@ -298,7 +725,7 @@
         <w:pStyle w:val="Compact"/>
         <w:numPr>
           <w:ilvl w:val="1"/>
-          <w:numId w:val="1004"/>
+          <w:numId w:val="1008"/>
         </w:numPr>
       </w:pPr>
       <w:r>
@@ -310,7 +737,7 @@
         <w:pStyle w:val="Compact"/>
         <w:numPr>
           <w:ilvl w:val="1"/>
-          <w:numId w:val="1004"/>
+          <w:numId w:val="1008"/>
         </w:numPr>
       </w:pPr>
       <w:r>
@@ -322,7 +749,7 @@
         <w:pStyle w:val="Compact"/>
         <w:numPr>
           <w:ilvl w:val="1"/>
-          <w:numId w:val="1004"/>
+          <w:numId w:val="1008"/>
         </w:numPr>
       </w:pPr>
       <w:r>
@@ -334,7 +761,7 @@
         <w:pStyle w:val="Compact"/>
         <w:numPr>
           <w:ilvl w:val="0"/>
-          <w:numId w:val="1002"/>
+          <w:numId w:val="1006"/>
         </w:numPr>
       </w:pPr>
       <w:r>
@@ -346,7 +773,7 @@
         <w:pStyle w:val="Compact"/>
         <w:numPr>
           <w:ilvl w:val="1"/>
-          <w:numId w:val="1005"/>
+          <w:numId w:val="1009"/>
         </w:numPr>
       </w:pPr>
       <w:r>
@@ -358,7 +785,7 @@
         <w:pStyle w:val="Compact"/>
         <w:numPr>
           <w:ilvl w:val="1"/>
-          <w:numId w:val="1005"/>
+          <w:numId w:val="1009"/>
         </w:numPr>
       </w:pPr>
       <w:r>
@@ -370,7 +797,7 @@
         <w:pStyle w:val="Compact"/>
         <w:numPr>
           <w:ilvl w:val="1"/>
-          <w:numId w:val="1005"/>
+          <w:numId w:val="1009"/>
         </w:numPr>
       </w:pPr>
       <w:r>
@@ -382,7 +809,7 @@
         <w:pStyle w:val="Compact"/>
         <w:numPr>
           <w:ilvl w:val="1"/>
-          <w:numId w:val="1005"/>
+          <w:numId w:val="1009"/>
         </w:numPr>
       </w:pPr>
       <w:r>
@@ -394,7 +821,7 @@
         <w:pStyle w:val="Compact"/>
         <w:numPr>
           <w:ilvl w:val="1"/>
-          <w:numId w:val="1005"/>
+          <w:numId w:val="1009"/>
         </w:numPr>
       </w:pPr>
       <w:r>
@@ -406,7 +833,7 @@
         <w:pStyle w:val="Compact"/>
         <w:numPr>
           <w:ilvl w:val="1"/>
-          <w:numId w:val="1005"/>
+          <w:numId w:val="1009"/>
         </w:numPr>
       </w:pPr>
       <w:r>
@@ -418,7 +845,7 @@
         <w:pStyle w:val="Compact"/>
         <w:numPr>
           <w:ilvl w:val="1"/>
-          <w:numId w:val="1005"/>
+          <w:numId w:val="1009"/>
         </w:numPr>
       </w:pPr>
       <w:r>
@@ -430,7 +857,7 @@
         <w:pStyle w:val="Compact"/>
         <w:numPr>
           <w:ilvl w:val="1"/>
-          <w:numId w:val="1005"/>
+          <w:numId w:val="1009"/>
         </w:numPr>
       </w:pPr>
       <w:r>
@@ -442,7 +869,7 @@
         <w:pStyle w:val="Compact"/>
         <w:numPr>
           <w:ilvl w:val="0"/>
-          <w:numId w:val="1002"/>
+          <w:numId w:val="1006"/>
         </w:numPr>
       </w:pPr>
       <w:r>
@@ -454,7 +881,7 @@
         <w:pStyle w:val="Compact"/>
         <w:numPr>
           <w:ilvl w:val="1"/>
-          <w:numId w:val="1006"/>
+          <w:numId w:val="1010"/>
         </w:numPr>
       </w:pPr>
       <w:r>
@@ -466,7 +893,7 @@
         <w:pStyle w:val="Compact"/>
         <w:numPr>
           <w:ilvl w:val="1"/>
-          <w:numId w:val="1006"/>
+          <w:numId w:val="1010"/>
         </w:numPr>
       </w:pPr>
       <w:r>
@@ -485,7 +912,7 @@
         <w:pStyle w:val="Heading1"/>
       </w:pPr>
       <w:r>
-        <w:t xml:space="preserve">4. Additional Analyses</w:t>
+        <w:t xml:space="preserve">Additional Analyses</w:t>
       </w:r>
     </w:p>
     <w:tbl>
@@ -1094,6 +1521,91 @@
       </w:rPr>
     </w:lvl>
   </w:abstractNum>
+  <w:abstractNum w:abstractNumId="99411">
+    <w:nsid w:val="00A99411"/>
+    <w:multiLevelType w:val="multilevel"/>
+    <w:lvl w:ilvl="0">
+      <w:start w:val="1"/>
+      <w:numFmt w:val="decimal"/>
+      <w:lvlText w:val="%1."/>
+      <w:lvlJc w:val="left"/>
+      <w:pPr>
+        <w:ind w:left="720" w:hanging="360"/>
+      </w:pPr>
+    </w:lvl>
+    <w:lvl w:ilvl="1">
+      <w:start w:val="1"/>
+      <w:numFmt w:val="decimal"/>
+      <w:lvlText w:val="%2."/>
+      <w:lvlJc w:val="left"/>
+      <w:pPr>
+        <w:ind w:left="1440" w:hanging="360"/>
+      </w:pPr>
+    </w:lvl>
+    <w:lvl w:ilvl="2">
+      <w:start w:val="1"/>
+      <w:numFmt w:val="decimal"/>
+      <w:lvlText w:val="%3."/>
+      <w:lvlJc w:val="left"/>
+      <w:pPr>
+        <w:ind w:left="2160" w:hanging="360"/>
+      </w:pPr>
+    </w:lvl>
+    <w:lvl w:ilvl="3">
+      <w:start w:val="1"/>
+      <w:numFmt w:val="decimal"/>
+      <w:lvlText w:val="%4."/>
+      <w:lvlJc w:val="left"/>
+      <w:pPr>
+        <w:ind w:left="2880" w:hanging="360"/>
+      </w:pPr>
+    </w:lvl>
+    <w:lvl w:ilvl="4">
+      <w:start w:val="1"/>
+      <w:numFmt w:val="decimal"/>
+      <w:lvlText w:val="%5."/>
+      <w:lvlJc w:val="left"/>
+      <w:pPr>
+        <w:ind w:left="3600" w:hanging="360"/>
+      </w:pPr>
+    </w:lvl>
+    <w:lvl w:ilvl="5">
+      <w:start w:val="1"/>
+      <w:numFmt w:val="decimal"/>
+      <w:lvlText w:val="%6."/>
+      <w:lvlJc w:val="left"/>
+      <w:pPr>
+        <w:ind w:left="4320" w:hanging="360"/>
+      </w:pPr>
+    </w:lvl>
+    <w:lvl w:ilvl="6">
+      <w:start w:val="1"/>
+      <w:numFmt w:val="decimal"/>
+      <w:lvlText w:val="%7."/>
+      <w:lvlJc w:val="left"/>
+      <w:pPr>
+        <w:ind w:left="5040" w:hanging="360"/>
+      </w:pPr>
+    </w:lvl>
+    <w:lvl w:ilvl="7">
+      <w:start w:val="1"/>
+      <w:numFmt w:val="decimal"/>
+      <w:lvlText w:val="%8."/>
+      <w:lvlJc w:val="left"/>
+      <w:pPr>
+        <w:ind w:left="5760" w:hanging="360"/>
+      </w:pPr>
+    </w:lvl>
+    <w:lvl w:ilvl="8">
+      <w:start w:val="1"/>
+      <w:numFmt w:val="decimal"/>
+      <w:lvlText w:val="%9."/>
+      <w:lvlJc w:val="left"/>
+      <w:pPr>
+        <w:ind w:left="6480" w:hanging="360"/>
+      </w:pPr>
+    </w:lvl>
+  </w:abstractNum>
   <w:num w:numId="1000">
     <w:abstractNumId w:val="990"/>
   </w:num>
@@ -1110,9 +1622,48 @@
     <w:abstractNumId w:val="991"/>
   </w:num>
   <w:num w:numId="1005">
+    <w:abstractNumId w:val="99411"/>
+    <w:lvlOverride w:ilvl="0">
+      <w:startOverride w:val="1"/>
+    </w:lvlOverride>
+    <w:lvlOverride w:ilvl="1">
+      <w:startOverride w:val="1"/>
+    </w:lvlOverride>
+    <w:lvlOverride w:ilvl="2">
+      <w:startOverride w:val="1"/>
+    </w:lvlOverride>
+    <w:lvlOverride w:ilvl="3">
+      <w:startOverride w:val="1"/>
+    </w:lvlOverride>
+    <w:lvlOverride w:ilvl="4">
+      <w:startOverride w:val="1"/>
+    </w:lvlOverride>
+    <w:lvlOverride w:ilvl="5">
+      <w:startOverride w:val="1"/>
+    </w:lvlOverride>
+    <w:lvlOverride w:ilvl="6">
+      <w:startOverride w:val="1"/>
+    </w:lvlOverride>
+    <w:lvlOverride w:ilvl="7">
+      <w:startOverride w:val="1"/>
+    </w:lvlOverride>
+    <w:lvlOverride w:ilvl="8">
+      <w:startOverride w:val="1"/>
+    </w:lvlOverride>
+  </w:num>
+  <w:num w:numId="1006">
     <w:abstractNumId w:val="991"/>
   </w:num>
-  <w:num w:numId="1006">
+  <w:num w:numId="1007">
+    <w:abstractNumId w:val="991"/>
+  </w:num>
+  <w:num w:numId="1008">
+    <w:abstractNumId w:val="991"/>
+  </w:num>
+  <w:num w:numId="1009">
+    <w:abstractNumId w:val="991"/>
+  </w:num>
+  <w:num w:numId="1010">
     <w:abstractNumId w:val="991"/>
   </w:num>
 </w:numbering>

</xml_diff>